<commit_message>
fix typo in ChinCode and update code classes in lab3
</commit_message>
<xml_diff>
--- a/Система аэронавигации/ЛР3.docx
+++ b/Система аэронавигации/ЛР3.docx
@@ -1249,13 +1249,109 @@
         <w:rPr>
           <w:sz w:val="28"/>
         </w:rPr>
-        <w:t>PreProcessor</w:t>
-      </w:r>
-      <w:r>
-        <w:rPr>
-          <w:sz w:val="28"/>
-        </w:rPr>
-        <w:t xml:space="preserve"> - класс для базовой обработки изображений</w:t>
+        <w:t>ImageProcessor</w:t>
+      </w:r>
+      <w:r>
+        <w:rPr>
+          <w:sz w:val="28"/>
+        </w:rPr>
+        <w:t>- класс для базовой обработки изображений</w:t>
+      </w:r>
+    </w:p>
+    <w:p>
+      <w:pPr>
+        <w:pStyle w:val="a9"/>
+        <w:numPr>
+          <w:ilvl w:val="0"/>
+          <w:numId w:val="2"/>
+        </w:numPr>
+        <w:rPr>
+          <w:sz w:val="28"/>
+        </w:rPr>
+      </w:pPr>
+      <w:r>
+        <w:rPr>
+          <w:sz w:val="28"/>
+        </w:rPr>
+        <w:t xml:space="preserve">ImageStorage - </w:t>
+      </w:r>
+      <w:r>
+        <w:rPr>
+          <w:sz w:val="28"/>
+        </w:rPr>
+        <w:t>класс, отвечающий за сохранение изображений на диск</w:t>
+      </w:r>
+    </w:p>
+    <w:p>
+      <w:pPr>
+        <w:pStyle w:val="a9"/>
+        <w:numPr>
+          <w:ilvl w:val="0"/>
+          <w:numId w:val="2"/>
+        </w:numPr>
+        <w:rPr>
+          <w:sz w:val="28"/>
+        </w:rPr>
+      </w:pPr>
+      <w:r>
+        <w:rPr>
+          <w:sz w:val="28"/>
+        </w:rPr>
+        <w:t>ParametrsStorage</w:t>
+      </w:r>
+      <w:r>
+        <w:rPr>
+          <w:sz w:val="28"/>
+        </w:rPr>
+        <w:t xml:space="preserve"> - класс, отвечающий за сохранение параметров на диск</w:t>
+      </w:r>
+    </w:p>
+    <w:p>
+      <w:pPr>
+        <w:pStyle w:val="a9"/>
+        <w:numPr>
+          <w:ilvl w:val="0"/>
+          <w:numId w:val="2"/>
+        </w:numPr>
+        <w:rPr>
+          <w:sz w:val="28"/>
+        </w:rPr>
+      </w:pPr>
+      <w:r>
+        <w:rPr>
+          <w:sz w:val="28"/>
+        </w:rPr>
+        <w:t>ChainCode</w:t>
+      </w:r>
+      <w:r>
+        <w:rPr>
+          <w:sz w:val="28"/>
+        </w:rPr>
+        <w:t xml:space="preserve"> - цепной код</w:t>
+      </w:r>
+    </w:p>
+    <w:p>
+      <w:pPr>
+        <w:pStyle w:val="a9"/>
+        <w:numPr>
+          <w:ilvl w:val="0"/>
+          <w:numId w:val="2"/>
+        </w:numPr>
+        <w:rPr>
+          <w:sz w:val="28"/>
+        </w:rPr>
+      </w:pPr>
+      <w:r>
+        <w:rPr>
+          <w:sz w:val="28"/>
+        </w:rPr>
+        <w:t>TopologicalGraph</w:t>
+      </w:r>
+      <w:r>
+        <w:rPr>
+          <w:sz w:val="28"/>
+        </w:rPr>
+        <w:t xml:space="preserve"> - топологический граф</w:t>
       </w:r>
     </w:p>
     <w:p>
@@ -1862,6 +1958,7 @@
   <w:style w:type="character" w:default="1" w:styleId="a0">
     <w:name w:val="Default Paragraph Font"/>
     <w:uiPriority w:val="1"/>
+    <w:semiHidden/>
     <w:unhideWhenUsed/>
   </w:style>
   <w:style w:type="table" w:default="1" w:styleId="a1">

</xml_diff>

<commit_message>
rework code classes in lab3
</commit_message>
<xml_diff>
--- a/Система аэронавигации/ЛР3.docx
+++ b/Система аэронавигации/ЛР3.docx
@@ -643,9 +643,8 @@
       <w:r>
         <w:rPr>
           <w:sz w:val="28"/>
-          <w:highlight w:val="yellow"/>
-        </w:rPr>
-        <w:t>Еланцев М.О.</w:t>
+        </w:rPr>
+        <w:t>Власов В.Г.</w:t>
       </w:r>
     </w:p>
     <w:p>
@@ -858,26 +857,88 @@
           <w:sz w:val="28"/>
         </w:rPr>
       </w:pPr>
-    </w:p>
-    <w:p>
-      <w:pPr>
-        <w:rPr>
-          <w:sz w:val="28"/>
-        </w:rPr>
-      </w:pPr>
-    </w:p>
-    <w:p>
-      <w:pPr>
-        <w:rPr>
-          <w:sz w:val="28"/>
-        </w:rPr>
-      </w:pPr>
-      <w:r>
-        <w:rPr>
-          <w:sz w:val="28"/>
-        </w:rPr>
-        <w:tab/>
-        <w:t>Описание классов:</w:t>
+      <w:r>
+        <w:rPr>
+          <w:noProof/>
+          <w:sz w:val="28"/>
+        </w:rPr>
+        <w:drawing>
+          <wp:inline distT="0" distB="0" distL="0" distR="0">
+            <wp:extent cx="5940425" cy="6219190"/>
+            <wp:effectExtent l="19050" t="0" r="3175" b="0"/>
+            <wp:docPr id="2" name="Рисунок 1" descr="UML.jpg"/>
+            <wp:cNvGraphicFramePr>
+              <a:graphicFrameLocks xmlns:a="http://schemas.openxmlformats.org/drawingml/2006/main" noChangeAspect="1"/>
+            </wp:cNvGraphicFramePr>
+            <a:graphic xmlns:a="http://schemas.openxmlformats.org/drawingml/2006/main">
+              <a:graphicData uri="http://schemas.openxmlformats.org/drawingml/2006/picture">
+                <pic:pic xmlns:pic="http://schemas.openxmlformats.org/drawingml/2006/picture">
+                  <pic:nvPicPr>
+                    <pic:cNvPr id="0" name="UML.jpg"/>
+                    <pic:cNvPicPr/>
+                  </pic:nvPicPr>
+                  <pic:blipFill>
+                    <a:blip r:embed="rId8" cstate="print"/>
+                    <a:stretch>
+                      <a:fillRect/>
+                    </a:stretch>
+                  </pic:blipFill>
+                  <pic:spPr>
+                    <a:xfrm>
+                      <a:off x="0" y="0"/>
+                      <a:ext cx="5940425" cy="6219190"/>
+                    </a:xfrm>
+                    <a:prstGeom prst="rect">
+                      <a:avLst/>
+                    </a:prstGeom>
+                  </pic:spPr>
+                </pic:pic>
+              </a:graphicData>
+            </a:graphic>
+          </wp:inline>
+        </w:drawing>
+      </w:r>
+    </w:p>
+    <w:p>
+      <w:pPr>
+        <w:rPr>
+          <w:sz w:val="28"/>
+        </w:rPr>
+      </w:pPr>
+    </w:p>
+    <w:p>
+      <w:pPr>
+        <w:rPr>
+          <w:sz w:val="28"/>
+          <w:lang w:val="en-US"/>
+        </w:rPr>
+      </w:pPr>
+      <w:r>
+        <w:rPr>
+          <w:sz w:val="28"/>
+        </w:rPr>
+        <w:tab/>
+        <w:t>Описание</w:t>
+      </w:r>
+      <w:r>
+        <w:rPr>
+          <w:sz w:val="28"/>
+          <w:lang w:val="en-US"/>
+        </w:rPr>
+        <w:t xml:space="preserve"> </w:t>
+      </w:r>
+      <w:r>
+        <w:rPr>
+          <w:sz w:val="28"/>
+        </w:rPr>
+        <w:t>классов</w:t>
+      </w:r>
+      <w:r>
+        <w:rPr>
+          <w:sz w:val="28"/>
+          <w:lang w:val="en-US"/>
+        </w:rPr>
+        <w:t>:</w:t>
       </w:r>
     </w:p>
     <w:p>
@@ -885,7 +946,7 @@
         <w:pStyle w:val="a9"/>
         <w:numPr>
           <w:ilvl w:val="0"/>
-          <w:numId w:val="2"/>
+          <w:numId w:val="3"/>
         </w:numPr>
         <w:rPr>
           <w:sz w:val="28"/>
@@ -895,25 +956,13 @@
         <w:rPr>
           <w:sz w:val="28"/>
         </w:rPr>
-        <w:t>BitmapEditor</w:t>
-      </w:r>
-      <w:r>
-        <w:rPr>
-          <w:sz w:val="28"/>
-        </w:rPr>
-        <w:t xml:space="preserve">- </w:t>
-      </w:r>
-      <w:r>
-        <w:rPr>
-          <w:sz w:val="28"/>
-        </w:rPr>
-        <w:t>обработчик</w:t>
-      </w:r>
-      <w:r>
-        <w:rPr>
-          <w:sz w:val="28"/>
-        </w:rPr>
-        <w:t xml:space="preserve"> изображений и поиска объектов на изображении.</w:t>
+        <w:t xml:space="preserve">AlgorithmParams - абстрактный класс, </w:t>
+      </w:r>
+      <w:r>
+        <w:rPr>
+          <w:sz w:val="28"/>
+        </w:rPr>
+        <w:t>параметры алгоритма.</w:t>
       </w:r>
     </w:p>
     <w:p>
@@ -921,7 +970,7 @@
         <w:pStyle w:val="a9"/>
         <w:numPr>
           <w:ilvl w:val="0"/>
-          <w:numId w:val="2"/>
+          <w:numId w:val="3"/>
         </w:numPr>
         <w:rPr>
           <w:sz w:val="28"/>
@@ -930,33 +979,8 @@
       <w:r>
         <w:rPr>
           <w:sz w:val="28"/>
-          <w:lang w:val="en-US"/>
-        </w:rPr>
-        <w:t>ContourDetector</w:t>
-      </w:r>
-      <w:r>
-        <w:rPr>
-          <w:sz w:val="28"/>
-        </w:rPr>
-        <w:t>- класс для</w:t>
-      </w:r>
-      <w:r>
-        <w:rPr>
-          <w:sz w:val="28"/>
-        </w:rPr>
-        <w:t xml:space="preserve"> поиска и обработки</w:t>
-      </w:r>
-      <w:r>
-        <w:rPr>
-          <w:sz w:val="28"/>
-        </w:rPr>
-        <w:t xml:space="preserve"> </w:t>
-      </w:r>
-      <w:r>
-        <w:rPr>
-          <w:sz w:val="28"/>
-        </w:rPr>
-        <w:t>контуров</w:t>
+        </w:rPr>
+        <w:t>ChainCode - класс, цепной код контура изображения.</w:t>
       </w:r>
     </w:p>
     <w:p>
@@ -964,7 +988,7 @@
         <w:pStyle w:val="a9"/>
         <w:numPr>
           <w:ilvl w:val="0"/>
-          <w:numId w:val="2"/>
+          <w:numId w:val="3"/>
         </w:numPr>
         <w:rPr>
           <w:sz w:val="28"/>
@@ -973,27 +997,8 @@
       <w:r>
         <w:rPr>
           <w:sz w:val="28"/>
-          <w:lang w:val="en-US"/>
-        </w:rPr>
-        <w:t>ContoursAlgorithmParams</w:t>
-      </w:r>
-      <w:r>
-        <w:rPr>
-          <w:sz w:val="28"/>
-        </w:rPr>
-        <w:t xml:space="preserve"> </w:t>
-      </w:r>
-      <w:r>
-        <w:rPr>
-          <w:sz w:val="28"/>
-        </w:rPr>
-        <w:t>- класс</w:t>
-      </w:r>
-      <w:r>
-        <w:rPr>
-          <w:sz w:val="28"/>
-        </w:rPr>
-        <w:t>, содержащий параметры алгоритма поиска контуров</w:t>
+        </w:rPr>
+        <w:t>ContoursAlgorithmParams - класс, параметры алгоритма поиска контуров изображения.</w:t>
       </w:r>
     </w:p>
     <w:p>
@@ -1001,7 +1006,7 @@
         <w:pStyle w:val="a9"/>
         <w:numPr>
           <w:ilvl w:val="0"/>
-          <w:numId w:val="2"/>
+          <w:numId w:val="3"/>
         </w:numPr>
         <w:rPr>
           <w:sz w:val="28"/>
@@ -1010,33 +1015,8 @@
       <w:r>
         <w:rPr>
           <w:sz w:val="28"/>
-          <w:lang w:val="en-US"/>
-        </w:rPr>
-        <w:t>ContoursParamsForm</w:t>
-      </w:r>
-      <w:r>
-        <w:rPr>
-          <w:sz w:val="28"/>
-        </w:rPr>
-        <w:t xml:space="preserve"> </w:t>
-      </w:r>
-      <w:r>
-        <w:rPr>
-          <w:sz w:val="28"/>
-        </w:rPr>
-        <w:t xml:space="preserve">- класс, </w:t>
-      </w:r>
-      <w:r>
-        <w:rPr>
-          <w:sz w:val="28"/>
-        </w:rPr>
-        <w:t xml:space="preserve">реализующий интерфейс для ввода параметров </w:t>
-      </w:r>
-      <w:r>
-        <w:rPr>
-          <w:sz w:val="28"/>
-        </w:rPr>
-        <w:t>алгоритма поиска контуров</w:t>
+        </w:rPr>
+        <w:t>Invariants - класс, дескрипторы объектов изображения (инварианты Ху).</w:t>
       </w:r>
     </w:p>
     <w:p>
@@ -1044,7 +1024,7 @@
         <w:pStyle w:val="a9"/>
         <w:numPr>
           <w:ilvl w:val="0"/>
-          <w:numId w:val="2"/>
+          <w:numId w:val="3"/>
         </w:numPr>
         <w:rPr>
           <w:sz w:val="28"/>
@@ -1053,21 +1033,8 @@
       <w:r>
         <w:rPr>
           <w:sz w:val="28"/>
-          <w:lang w:val="en-US"/>
-        </w:rPr>
-        <w:t>MainForm</w:t>
-      </w:r>
-      <w:r>
-        <w:rPr>
-          <w:sz w:val="28"/>
-        </w:rPr>
-        <w:t xml:space="preserve"> </w:t>
-      </w:r>
-      <w:r>
-        <w:rPr>
-          <w:sz w:val="28"/>
-        </w:rPr>
-        <w:t>- класс, реализующий интерфейс взаимодействия с пользователем</w:t>
+        </w:rPr>
+        <w:t>MapObject - класс, объект на изображении.</w:t>
       </w:r>
     </w:p>
     <w:p>
@@ -1075,7 +1042,7 @@
         <w:pStyle w:val="a9"/>
         <w:numPr>
           <w:ilvl w:val="0"/>
-          <w:numId w:val="2"/>
+          <w:numId w:val="3"/>
         </w:numPr>
         <w:rPr>
           <w:sz w:val="28"/>
@@ -1084,33 +1051,8 @@
       <w:r>
         <w:rPr>
           <w:sz w:val="28"/>
-          <w:lang w:val="en-US"/>
-        </w:rPr>
-        <w:t>Invariants</w:t>
-      </w:r>
-      <w:r>
-        <w:rPr>
-          <w:sz w:val="28"/>
-        </w:rPr>
-        <w:t xml:space="preserve"> -</w:t>
-      </w:r>
-      <w:r>
-        <w:rPr>
-          <w:sz w:val="28"/>
-        </w:rPr>
-        <w:t xml:space="preserve">дескрипторы </w:t>
-      </w:r>
-      <w:r>
-        <w:rPr>
-          <w:sz w:val="28"/>
-        </w:rPr>
-        <w:t>объект</w:t>
-      </w:r>
-      <w:r>
-        <w:rPr>
-          <w:sz w:val="28"/>
-        </w:rPr>
-        <w:t>а (инварианты Ху)</w:t>
+        </w:rPr>
+        <w:t>MapObjectType - перечисление, тип объекта на изображении.</w:t>
       </w:r>
     </w:p>
     <w:p>
@@ -1118,7 +1060,7 @@
         <w:pStyle w:val="a9"/>
         <w:numPr>
           <w:ilvl w:val="0"/>
-          <w:numId w:val="2"/>
+          <w:numId w:val="3"/>
         </w:numPr>
         <w:rPr>
           <w:sz w:val="28"/>
@@ -1127,27 +1069,8 @@
       <w:r>
         <w:rPr>
           <w:sz w:val="28"/>
-          <w:lang w:val="en-US"/>
-        </w:rPr>
-        <w:t>MapObject</w:t>
-      </w:r>
-      <w:r>
-        <w:rPr>
-          <w:sz w:val="28"/>
-        </w:rPr>
-        <w:t xml:space="preserve"> </w:t>
-      </w:r>
-      <w:r>
-        <w:rPr>
-          <w:sz w:val="28"/>
-        </w:rPr>
-        <w:t xml:space="preserve">- </w:t>
-      </w:r>
-      <w:r>
-        <w:rPr>
-          <w:sz w:val="28"/>
-        </w:rPr>
-        <w:t>объект на изображении</w:t>
+        </w:rPr>
+        <w:t>PointsAlgorithmParams - класс, параметры алгоритма нахождения смещения изображений.</w:t>
       </w:r>
     </w:p>
     <w:p>
@@ -1155,7 +1078,7 @@
         <w:pStyle w:val="a9"/>
         <w:numPr>
           <w:ilvl w:val="0"/>
-          <w:numId w:val="2"/>
+          <w:numId w:val="3"/>
         </w:numPr>
         <w:rPr>
           <w:sz w:val="28"/>
@@ -1165,25 +1088,8 @@
         <w:rPr>
           <w:sz w:val="28"/>
         </w:rPr>
-        <w:t>MapObjectType</w:t>
-      </w:r>
-      <w:r>
-        <w:rPr>
-          <w:sz w:val="28"/>
-        </w:rPr>
-        <w:t xml:space="preserve"> </w:t>
-      </w:r>
-      <w:r>
-        <w:rPr>
-          <w:sz w:val="28"/>
-        </w:rPr>
-        <w:t>-</w:t>
-      </w:r>
-      <w:r>
-        <w:rPr>
-          <w:sz w:val="28"/>
-        </w:rPr>
-        <w:t>перечисление, является типом объекта на изображении (светлый или темный)</w:t>
+        <w:lastRenderedPageBreak/>
+        <w:t>TopologicalGraph - класс, топологический граф.</w:t>
       </w:r>
     </w:p>
     <w:p>
@@ -1191,7 +1097,7 @@
         <w:pStyle w:val="a9"/>
         <w:numPr>
           <w:ilvl w:val="0"/>
-          <w:numId w:val="2"/>
+          <w:numId w:val="3"/>
         </w:numPr>
         <w:rPr>
           <w:sz w:val="28"/>
@@ -1201,13 +1107,7 @@
         <w:rPr>
           <w:sz w:val="28"/>
         </w:rPr>
-        <w:t>OffsetAlgorithmParams</w:t>
-      </w:r>
-      <w:r>
-        <w:rPr>
-          <w:sz w:val="28"/>
-        </w:rPr>
-        <w:t xml:space="preserve"> - класс, содержащий параметры алгоритма определения смещения последовательных кадров.</w:t>
+        <w:t>ContourDetector - класс, детектор контуров.</w:t>
       </w:r>
     </w:p>
     <w:p>
@@ -1215,7 +1115,7 @@
         <w:pStyle w:val="a9"/>
         <w:numPr>
           <w:ilvl w:val="0"/>
-          <w:numId w:val="2"/>
+          <w:numId w:val="3"/>
         </w:numPr>
         <w:rPr>
           <w:sz w:val="28"/>
@@ -1225,13 +1125,7 @@
         <w:rPr>
           <w:sz w:val="28"/>
         </w:rPr>
-        <w:t>OffsetParamsForm</w:t>
-      </w:r>
-      <w:r>
-        <w:rPr>
-          <w:sz w:val="28"/>
-        </w:rPr>
-        <w:t xml:space="preserve"> - класс, реализующий интерфейс для ввода параметров алгоритма определения смещения последовательных кадров.</w:t>
+        <w:t>DataStorage - класс, сохранение изображения и параметры алгоритмов.</w:t>
       </w:r>
     </w:p>
     <w:p>
@@ -1239,7 +1133,7 @@
         <w:pStyle w:val="a9"/>
         <w:numPr>
           <w:ilvl w:val="0"/>
-          <w:numId w:val="2"/>
+          <w:numId w:val="3"/>
         </w:numPr>
         <w:rPr>
           <w:sz w:val="28"/>
@@ -1249,13 +1143,7 @@
         <w:rPr>
           <w:sz w:val="28"/>
         </w:rPr>
-        <w:t>ImageProcessor</w:t>
-      </w:r>
-      <w:r>
-        <w:rPr>
-          <w:sz w:val="28"/>
-        </w:rPr>
-        <w:t>- класс для базовой обработки изображений</w:t>
+        <w:t>ImagePreProcessor - класс, базовая обработка изображений.</w:t>
       </w:r>
     </w:p>
     <w:p>
@@ -1263,7 +1151,7 @@
         <w:pStyle w:val="a9"/>
         <w:numPr>
           <w:ilvl w:val="0"/>
-          <w:numId w:val="2"/>
+          <w:numId w:val="3"/>
         </w:numPr>
         <w:rPr>
           <w:sz w:val="28"/>
@@ -1273,13 +1161,7 @@
         <w:rPr>
           <w:sz w:val="28"/>
         </w:rPr>
-        <w:t xml:space="preserve">ImageStorage - </w:t>
-      </w:r>
-      <w:r>
-        <w:rPr>
-          <w:sz w:val="28"/>
-        </w:rPr>
-        <w:t>класс, отвечающий за сохранение изображений на диск</w:t>
+        <w:t>ImageProcessor - класс, нахождение текущего положения и траектории БПЛА.</w:t>
       </w:r>
     </w:p>
     <w:p>
@@ -1287,7 +1169,7 @@
         <w:pStyle w:val="a9"/>
         <w:numPr>
           <w:ilvl w:val="0"/>
-          <w:numId w:val="2"/>
+          <w:numId w:val="3"/>
         </w:numPr>
         <w:rPr>
           <w:sz w:val="28"/>
@@ -1297,13 +1179,7 @@
         <w:rPr>
           <w:sz w:val="28"/>
         </w:rPr>
-        <w:t>ParametrsStorage</w:t>
-      </w:r>
-      <w:r>
-        <w:rPr>
-          <w:sz w:val="28"/>
-        </w:rPr>
-        <w:t xml:space="preserve"> - класс, отвечающий за сохранение параметров на диск</w:t>
+        <w:t>ImageStorage - класс, сохранение изображений.</w:t>
       </w:r>
     </w:p>
     <w:p>
@@ -1311,7 +1187,7 @@
         <w:pStyle w:val="a9"/>
         <w:numPr>
           <w:ilvl w:val="0"/>
-          <w:numId w:val="2"/>
+          <w:numId w:val="3"/>
         </w:numPr>
         <w:rPr>
           <w:sz w:val="28"/>
@@ -1321,13 +1197,7 @@
         <w:rPr>
           <w:sz w:val="28"/>
         </w:rPr>
-        <w:t>ChainCode</w:t>
-      </w:r>
-      <w:r>
-        <w:rPr>
-          <w:sz w:val="28"/>
-        </w:rPr>
-        <w:t xml:space="preserve"> - цепной код</w:t>
+        <w:t>ParametrsStorage - класс, сохранение параметров алгоритмов.</w:t>
       </w:r>
     </w:p>
     <w:p>
@@ -1335,7 +1205,7 @@
         <w:pStyle w:val="a9"/>
         <w:numPr>
           <w:ilvl w:val="0"/>
-          <w:numId w:val="2"/>
+          <w:numId w:val="3"/>
         </w:numPr>
         <w:rPr>
           <w:sz w:val="28"/>
@@ -1345,13 +1215,7 @@
         <w:rPr>
           <w:sz w:val="28"/>
         </w:rPr>
-        <w:t>TopologicalGraph</w:t>
-      </w:r>
-      <w:r>
-        <w:rPr>
-          <w:sz w:val="28"/>
-        </w:rPr>
-        <w:t xml:space="preserve"> - топологический граф</w:t>
+        <w:t>PointsDetector - класс, детектор объектов.</w:t>
       </w:r>
     </w:p>
     <w:p>
@@ -1489,12 +1353,12 @@
       </w:pPr>
     </w:p>
     <w:sectPr>
-      <w:headerReference w:type="even" r:id="rId8"/>
-      <w:headerReference w:type="default" r:id="rId9"/>
-      <w:footerReference w:type="even" r:id="rId10"/>
-      <w:footerReference w:type="default" r:id="rId11"/>
-      <w:headerReference w:type="first" r:id="rId12"/>
-      <w:footerReference w:type="first" r:id="rId13"/>
+      <w:headerReference w:type="even" r:id="rId9"/>
+      <w:headerReference w:type="default" r:id="rId10"/>
+      <w:footerReference w:type="even" r:id="rId11"/>
+      <w:footerReference w:type="default" r:id="rId12"/>
+      <w:headerReference w:type="first" r:id="rId13"/>
+      <w:footerReference w:type="first" r:id="rId14"/>
       <w:pgSz w:w="11906" w:h="16838"/>
       <w:pgMar w:top="1134" w:right="850" w:bottom="1134" w:left="1701" w:header="708" w:footer="708" w:gutter="0"/>
       <w:cols w:space="708"/>
@@ -1776,11 +1640,100 @@
       </w:pPr>
     </w:lvl>
   </w:abstractNum>
+  <w:abstractNum w:abstractNumId="2">
+    <w:nsid w:val="61151C70"/>
+    <w:multiLevelType w:val="hybridMultilevel"/>
+    <w:tmpl w:val="7AFEEA3A"/>
+    <w:lvl w:ilvl="0" w:tplc="0419000F">
+      <w:start w:val="1"/>
+      <w:numFmt w:val="decimal"/>
+      <w:lvlText w:val="%1."/>
+      <w:lvlJc w:val="left"/>
+      <w:pPr>
+        <w:ind w:left="720" w:hanging="360"/>
+      </w:pPr>
+    </w:lvl>
+    <w:lvl w:ilvl="1" w:tplc="04190019" w:tentative="1">
+      <w:start w:val="1"/>
+      <w:numFmt w:val="lowerLetter"/>
+      <w:lvlText w:val="%2."/>
+      <w:lvlJc w:val="left"/>
+      <w:pPr>
+        <w:ind w:left="1440" w:hanging="360"/>
+      </w:pPr>
+    </w:lvl>
+    <w:lvl w:ilvl="2" w:tplc="0419001B" w:tentative="1">
+      <w:start w:val="1"/>
+      <w:numFmt w:val="lowerRoman"/>
+      <w:lvlText w:val="%3."/>
+      <w:lvlJc w:val="right"/>
+      <w:pPr>
+        <w:ind w:left="2160" w:hanging="180"/>
+      </w:pPr>
+    </w:lvl>
+    <w:lvl w:ilvl="3" w:tplc="0419000F" w:tentative="1">
+      <w:start w:val="1"/>
+      <w:numFmt w:val="decimal"/>
+      <w:lvlText w:val="%4."/>
+      <w:lvlJc w:val="left"/>
+      <w:pPr>
+        <w:ind w:left="2880" w:hanging="360"/>
+      </w:pPr>
+    </w:lvl>
+    <w:lvl w:ilvl="4" w:tplc="04190019" w:tentative="1">
+      <w:start w:val="1"/>
+      <w:numFmt w:val="lowerLetter"/>
+      <w:lvlText w:val="%5."/>
+      <w:lvlJc w:val="left"/>
+      <w:pPr>
+        <w:ind w:left="3600" w:hanging="360"/>
+      </w:pPr>
+    </w:lvl>
+    <w:lvl w:ilvl="5" w:tplc="0419001B" w:tentative="1">
+      <w:start w:val="1"/>
+      <w:numFmt w:val="lowerRoman"/>
+      <w:lvlText w:val="%6."/>
+      <w:lvlJc w:val="right"/>
+      <w:pPr>
+        <w:ind w:left="4320" w:hanging="180"/>
+      </w:pPr>
+    </w:lvl>
+    <w:lvl w:ilvl="6" w:tplc="0419000F" w:tentative="1">
+      <w:start w:val="1"/>
+      <w:numFmt w:val="decimal"/>
+      <w:lvlText w:val="%7."/>
+      <w:lvlJc w:val="left"/>
+      <w:pPr>
+        <w:ind w:left="5040" w:hanging="360"/>
+      </w:pPr>
+    </w:lvl>
+    <w:lvl w:ilvl="7" w:tplc="04190019" w:tentative="1">
+      <w:start w:val="1"/>
+      <w:numFmt w:val="lowerLetter"/>
+      <w:lvlText w:val="%8."/>
+      <w:lvlJc w:val="left"/>
+      <w:pPr>
+        <w:ind w:left="5760" w:hanging="360"/>
+      </w:pPr>
+    </w:lvl>
+    <w:lvl w:ilvl="8" w:tplc="0419001B" w:tentative="1">
+      <w:start w:val="1"/>
+      <w:numFmt w:val="lowerRoman"/>
+      <w:lvlText w:val="%9."/>
+      <w:lvlJc w:val="right"/>
+      <w:pPr>
+        <w:ind w:left="6480" w:hanging="180"/>
+      </w:pPr>
+    </w:lvl>
+  </w:abstractNum>
   <w:num w:numId="1">
     <w:abstractNumId w:val="1"/>
   </w:num>
   <w:num w:numId="2">
     <w:abstractNumId w:val="0"/>
+  </w:num>
+  <w:num w:numId="3">
+    <w:abstractNumId w:val="2"/>
   </w:num>
 </w:numbering>
 </file>
@@ -1958,7 +1911,6 @@
   <w:style w:type="character" w:default="1" w:styleId="a0">
     <w:name w:val="Default Paragraph Font"/>
     <w:uiPriority w:val="1"/>
-    <w:semiHidden/>
     <w:unhideWhenUsed/>
   </w:style>
   <w:style w:type="table" w:default="1" w:styleId="a1">

</xml_diff>